<commit_message>
All 5 Requirements - colin
</commit_message>
<xml_diff>
--- a/Requirements-Specification-colinRequiremnets.docx
+++ b/Requirements-Specification-colinRequiremnets.docx
@@ -4745,7 +4745,6 @@
         <w:rPr>
           <w:lang w:val="en-GB"/>
         </w:rPr>
-        <w:lastRenderedPageBreak/>
         <w:t>Steps 1 – 4 are repeated until all values are inserted into the calculation.</w:t>
       </w:r>
     </w:p>
@@ -4883,20 +4882,62 @@
         <w:rPr>
           <w:lang w:val="en-IE"/>
         </w:rPr>
-        <w:t xml:space="preserve">The application will be able to record an input from the phone’s microphone and read the frequency to measure the sound quality in the room and what needs to be done to correct the sound quality. </w:t>
-      </w:r>
-    </w:p>
-    <w:p>
-      <w:pPr>
+        <w:t>The application will be able to record an input from the phone’s mi</w:t>
+      </w:r>
+      <w:r>
         <w:rPr>
           <w:lang w:val="en-IE"/>
         </w:rPr>
-      </w:pPr>
+        <w:t xml:space="preserve">crophone and read the frequency </w:t>
+      </w:r>
       <w:r>
         <w:rPr>
           <w:lang w:val="en-IE"/>
         </w:rPr>
-        <w:t xml:space="preserve">The sound input isn’t essential for the application as the application will still be functional by allowing the user to access the calculations. However, the Sound input function will make the application easier and more user friendly to those who are not familiar with sound engineering, which make up a large percentage of our target audience. </w:t>
+        <w:t xml:space="preserve">to measure </w:t>
+      </w:r>
+      <w:r>
+        <w:rPr>
+          <w:lang w:val="en-IE"/>
+        </w:rPr>
+        <w:t>the reverberation time</w:t>
+      </w:r>
+      <w:r>
+        <w:rPr>
+          <w:lang w:val="en-IE"/>
+        </w:rPr>
+        <w:t xml:space="preserve"> in the room and what needs to be done to correct the </w:t>
+      </w:r>
+      <w:r>
+        <w:rPr>
+          <w:lang w:val="en-IE"/>
+        </w:rPr>
+        <w:t>acoustic</w:t>
+      </w:r>
+      <w:r>
+        <w:rPr>
+          <w:lang w:val="en-IE"/>
+        </w:rPr>
+        <w:t xml:space="preserve"> quality. </w:t>
+      </w:r>
+    </w:p>
+    <w:p>
+      <w:pPr>
+        <w:rPr>
+          <w:lang w:val="en-IE"/>
+        </w:rPr>
+      </w:pPr>
+      <w:r>
+        <w:rPr>
+          <w:lang w:val="en-IE"/>
+        </w:rPr>
+        <w:t>The sound input is</w:t>
+      </w:r>
+      <w:r>
+        <w:rPr>
+          <w:lang w:val="en-IE"/>
+        </w:rPr>
+        <w:t xml:space="preserve"> essential for the application as the application will still be functional by allowing the user to access the calculations. However, the Sound input function will make the application easier and more user friendly to those who are not familiar with sound engineering, which make up a large percentage of our target audience. </w:t>
       </w:r>
     </w:p>
     <w:p>
@@ -4944,7 +4985,25 @@
         <w:rPr>
           <w:lang w:val="en-GB"/>
         </w:rPr>
-        <w:t>record the sound quality of a room and turn that recording into a value that can be measured by the system.</w:t>
+        <w:t xml:space="preserve">record the </w:t>
+      </w:r>
+      <w:r>
+        <w:rPr>
+          <w:lang w:val="en-GB"/>
+        </w:rPr>
+        <w:t>reverberation time</w:t>
+      </w:r>
+      <w:r>
+        <w:rPr>
+          <w:lang w:val="en-GB"/>
+        </w:rPr>
+        <w:t xml:space="preserve"> of a room and turn that recording into a value that can be measured by the system.</w:t>
+      </w:r>
+      <w:r>
+        <w:rPr>
+          <w:lang w:val="en-GB"/>
+        </w:rPr>
+        <w:t xml:space="preserve"> Known as RT60.</w:t>
       </w:r>
     </w:p>
     <w:p>
@@ -5121,7 +5180,6 @@
         <w:rPr>
           <w:lang w:val="en-GB"/>
         </w:rPr>
-        <w:lastRenderedPageBreak/>
         <w:t xml:space="preserve">The </w:t>
       </w:r>
       <w:r>
@@ -5580,7 +5638,6 @@
         <w:rPr>
           <w:b/>
         </w:rPr>
-        <w:lastRenderedPageBreak/>
         <w:t>Precondition</w:t>
       </w:r>
     </w:p>
@@ -6011,7 +6068,6 @@
         <w:rPr>
           <w:b/>
         </w:rPr>
-        <w:lastRenderedPageBreak/>
         <w:t>Precondition</w:t>
       </w:r>
     </w:p>
@@ -6081,10 +6137,9 @@
       <w:pPr>
         <w:numPr>
           <w:ilvl w:val="0"/>
-          <w:numId w:val="25"/>
+          <w:numId w:val="27"/>
         </w:numPr>
         <w:spacing w:before="0" w:after="0"/>
-        <w:ind w:left="1296"/>
         <w:jc w:val="left"/>
         <w:rPr>
           <w:lang w:val="en-GB"/>
@@ -6107,10 +6162,9 @@
       <w:pPr>
         <w:numPr>
           <w:ilvl w:val="0"/>
-          <w:numId w:val="25"/>
+          <w:numId w:val="27"/>
         </w:numPr>
         <w:spacing w:before="0" w:after="0"/>
-        <w:ind w:left="1296"/>
         <w:jc w:val="left"/>
         <w:rPr>
           <w:lang w:val="en-GB"/>
@@ -6133,10 +6187,9 @@
       <w:pPr>
         <w:numPr>
           <w:ilvl w:val="0"/>
-          <w:numId w:val="25"/>
+          <w:numId w:val="27"/>
         </w:numPr>
         <w:spacing w:before="0" w:after="0"/>
-        <w:ind w:left="1296"/>
         <w:jc w:val="left"/>
         <w:rPr>
           <w:lang w:val="en-GB"/>
@@ -6198,6 +6251,410 @@
         </w:rPr>
         <w:t xml:space="preserve">displays the value and the instructions. </w:t>
       </w:r>
+    </w:p>
+    <w:p>
+      <w:pPr>
+        <w:ind w:left="576"/>
+        <w:rPr>
+          <w:b/>
+        </w:rPr>
+      </w:pPr>
+    </w:p>
+    <w:p>
+      <w:pPr>
+        <w:ind w:left="576"/>
+        <w:rPr>
+          <w:b/>
+        </w:rPr>
+      </w:pPr>
+      <w:r>
+        <w:rPr>
+          <w:b/>
+        </w:rPr>
+        <w:t>Post condition</w:t>
+      </w:r>
+    </w:p>
+    <w:p>
+      <w:pPr>
+        <w:ind w:left="576"/>
+      </w:pPr>
+      <w:r>
+        <w:t>The system goes into a wait state</w:t>
+      </w:r>
+    </w:p>
+    <w:p>
+      <w:pPr>
+        <w:ind w:left="576"/>
+      </w:pPr>
+    </w:p>
+    <w:p>
+      <w:pPr>
+        <w:pStyle w:val="Heading3"/>
+        <w:tabs>
+          <w:tab w:val="clear" w:pos="1080"/>
+          <w:tab w:val="num" w:pos="1656"/>
+        </w:tabs>
+        <w:rPr>
+          <w:lang w:val="en-IE"/>
+        </w:rPr>
+      </w:pPr>
+      <w:r>
+        <w:t>Requirement</w:t>
+      </w:r>
+      <w:r>
+        <w:rPr>
+          <w:lang w:val="en-IE"/>
+        </w:rPr>
+        <w:t xml:space="preserve"> 5 Scenario</w:t>
+      </w:r>
+    </w:p>
+    <w:p>
+      <w:pPr>
+        <w:pStyle w:val="Heading4"/>
+        <w:tabs>
+          <w:tab w:val="clear" w:pos="1224"/>
+          <w:tab w:val="num" w:pos="1800"/>
+        </w:tabs>
+      </w:pPr>
+      <w:r>
+        <w:t>Description &amp; Priority</w:t>
+      </w:r>
+    </w:p>
+    <w:p>
+      <w:pPr>
+        <w:rPr>
+          <w:lang w:val="en-IE"/>
+        </w:rPr>
+      </w:pPr>
+      <w:r>
+        <w:rPr>
+          <w:lang w:val="en-IE"/>
+        </w:rPr>
+        <w:t xml:space="preserve">The application </w:t>
+      </w:r>
+      <w:r>
+        <w:rPr>
+          <w:lang w:val="en-IE"/>
+        </w:rPr>
+        <w:t xml:space="preserve">will ask the user to select a variety of scenarios based on their specific needs. </w:t>
+      </w:r>
+    </w:p>
+    <w:p>
+      <w:pPr>
+        <w:rPr>
+          <w:lang w:val="en-IE"/>
+        </w:rPr>
+      </w:pPr>
+      <w:r>
+        <w:rPr>
+          <w:lang w:val="en-IE"/>
+        </w:rPr>
+        <w:t>These selections will change the values throughout the application so choosing a scenario is essential</w:t>
+      </w:r>
+    </w:p>
+    <w:p>
+      <w:pPr>
+        <w:pStyle w:val="Heading4"/>
+        <w:tabs>
+          <w:tab w:val="clear" w:pos="1224"/>
+          <w:tab w:val="num" w:pos="1800"/>
+        </w:tabs>
+      </w:pPr>
+      <w:r>
+        <w:t xml:space="preserve">Use Case </w:t>
+      </w:r>
+    </w:p>
+    <w:p>
+      <w:pPr>
+        <w:ind w:left="576"/>
+        <w:rPr>
+          <w:b/>
+          <w:lang w:val="en-GB"/>
+        </w:rPr>
+      </w:pPr>
+      <w:r>
+        <w:rPr>
+          <w:b/>
+          <w:lang w:val="en-GB"/>
+        </w:rPr>
+        <w:t>Scope</w:t>
+      </w:r>
+    </w:p>
+    <w:p>
+      <w:pPr>
+        <w:ind w:left="576"/>
+        <w:rPr>
+          <w:lang w:val="en-GB"/>
+        </w:rPr>
+      </w:pPr>
+      <w:r>
+        <w:rPr>
+          <w:lang w:val="en-GB"/>
+        </w:rPr>
+        <w:t xml:space="preserve">The scope of this use case is to </w:t>
+      </w:r>
+      <w:r>
+        <w:rPr>
+          <w:lang w:val="en-GB"/>
+        </w:rPr>
+        <w:t xml:space="preserve">change the values in the calculations based on the scenario chosen. </w:t>
+      </w:r>
+    </w:p>
+    <w:p>
+      <w:pPr>
+        <w:ind w:left="576"/>
+        <w:rPr>
+          <w:lang w:val="en-GB"/>
+        </w:rPr>
+      </w:pPr>
+      <w:r>
+        <w:rPr>
+          <w:b/>
+          <w:lang w:val="en-GB"/>
+        </w:rPr>
+        <w:t>Description</w:t>
+      </w:r>
+    </w:p>
+    <w:p>
+      <w:pPr>
+        <w:ind w:left="576"/>
+        <w:rPr>
+          <w:lang w:val="en-GB"/>
+        </w:rPr>
+      </w:pPr>
+      <w:r>
+        <w:rPr>
+          <w:lang w:val="en-GB"/>
+        </w:rPr>
+        <w:t xml:space="preserve">This use case describes the </w:t>
+      </w:r>
+      <w:r>
+        <w:rPr>
+          <w:lang w:val="en-GB"/>
+        </w:rPr>
+        <w:t>different scenarios for creating an acoustic treatment and changes the values in the application depending on the scenario.</w:t>
+      </w:r>
+    </w:p>
+    <w:p>
+      <w:pPr>
+        <w:ind w:left="576"/>
+        <w:rPr>
+          <w:b/>
+          <w:lang w:val="en-GB"/>
+        </w:rPr>
+      </w:pPr>
+      <w:r>
+        <w:rPr>
+          <w:b/>
+          <w:lang w:val="en-GB"/>
+        </w:rPr>
+        <w:t>Flow Description</w:t>
+      </w:r>
+    </w:p>
+    <w:p>
+      <w:pPr>
+        <w:ind w:left="576"/>
+        <w:rPr>
+          <w:b/>
+        </w:rPr>
+      </w:pPr>
+      <w:r>
+        <w:rPr>
+          <w:b/>
+        </w:rPr>
+        <w:t>Precondition</w:t>
+      </w:r>
+    </w:p>
+    <w:p>
+      <w:pPr>
+        <w:ind w:left="576"/>
+        <w:rPr>
+          <w:lang w:val="en-GB"/>
+        </w:rPr>
+      </w:pPr>
+      <w:r>
+        <w:rPr>
+          <w:lang w:val="en-GB"/>
+        </w:rPr>
+        <w:t xml:space="preserve">The system is </w:t>
+      </w:r>
+      <w:r>
+        <w:rPr>
+          <w:lang w:val="en-GB"/>
+        </w:rPr>
+        <w:t>waiting for the user to select a scenario.</w:t>
+      </w:r>
+    </w:p>
+    <w:p>
+      <w:pPr>
+        <w:ind w:left="576"/>
+        <w:rPr>
+          <w:b/>
+        </w:rPr>
+      </w:pPr>
+      <w:r>
+        <w:rPr>
+          <w:b/>
+        </w:rPr>
+        <w:t>Activation</w:t>
+      </w:r>
+    </w:p>
+    <w:p>
+      <w:pPr>
+        <w:ind w:left="576"/>
+        <w:rPr>
+          <w:lang w:val="en-GB"/>
+        </w:rPr>
+      </w:pPr>
+      <w:r>
+        <w:rPr>
+          <w:lang w:val="en-GB"/>
+        </w:rPr>
+        <w:t xml:space="preserve">This use case starts when the user </w:t>
+      </w:r>
+      <w:r>
+        <w:rPr>
+          <w:lang w:val="en-GB"/>
+        </w:rPr>
+        <w:t xml:space="preserve">chooses a scenario. </w:t>
+      </w:r>
+    </w:p>
+    <w:p>
+      <w:pPr>
+        <w:ind w:left="576"/>
+        <w:rPr>
+          <w:b/>
+        </w:rPr>
+      </w:pPr>
+      <w:r>
+        <w:rPr>
+          <w:b/>
+        </w:rPr>
+        <w:t>Main flow</w:t>
+      </w:r>
+    </w:p>
+    <w:p>
+      <w:pPr>
+        <w:numPr>
+          <w:ilvl w:val="0"/>
+          <w:numId w:val="26"/>
+        </w:numPr>
+        <w:spacing w:before="0" w:after="0"/>
+        <w:jc w:val="left"/>
+        <w:rPr>
+          <w:lang w:val="en-GB"/>
+        </w:rPr>
+      </w:pPr>
+      <w:r>
+        <w:rPr>
+          <w:lang w:val="en-GB"/>
+        </w:rPr>
+        <w:t xml:space="preserve">The system identifies </w:t>
+      </w:r>
+      <w:r>
+        <w:rPr>
+          <w:lang w:val="en-GB"/>
+        </w:rPr>
+        <w:t>the scenario chosen by the user.</w:t>
+      </w:r>
+      <w:r>
+        <w:rPr>
+          <w:lang w:val="en-GB"/>
+        </w:rPr>
+        <w:t xml:space="preserve"> </w:t>
+      </w:r>
+    </w:p>
+    <w:p>
+      <w:pPr>
+        <w:numPr>
+          <w:ilvl w:val="0"/>
+          <w:numId w:val="26"/>
+        </w:numPr>
+        <w:spacing w:before="0" w:after="0"/>
+        <w:jc w:val="left"/>
+        <w:rPr>
+          <w:lang w:val="en-GB"/>
+        </w:rPr>
+      </w:pPr>
+      <w:r>
+        <w:rPr>
+          <w:lang w:val="en-GB"/>
+        </w:rPr>
+        <w:t xml:space="preserve">The system </w:t>
+      </w:r>
+      <w:r>
+        <w:rPr>
+          <w:lang w:val="en-GB"/>
+        </w:rPr>
+        <w:t xml:space="preserve">selects the corresponding range of values for the chosen scenario. </w:t>
+      </w:r>
+    </w:p>
+    <w:p>
+      <w:pPr>
+        <w:numPr>
+          <w:ilvl w:val="0"/>
+          <w:numId w:val="26"/>
+        </w:numPr>
+        <w:spacing w:before="0" w:after="0"/>
+        <w:jc w:val="left"/>
+        <w:rPr>
+          <w:lang w:val="en-GB"/>
+        </w:rPr>
+      </w:pPr>
+      <w:r>
+        <w:rPr>
+          <w:lang w:val="en-GB"/>
+        </w:rPr>
+        <w:t xml:space="preserve">The system </w:t>
+      </w:r>
+      <w:r>
+        <w:rPr>
+          <w:lang w:val="en-GB"/>
+        </w:rPr>
+        <w:t>continues as normal.</w:t>
+      </w:r>
+    </w:p>
+    <w:p>
+      <w:pPr>
+        <w:ind w:left="576"/>
+        <w:rPr>
+          <w:b/>
+        </w:rPr>
+      </w:pPr>
+      <w:r>
+        <w:rPr>
+          <w:b/>
+        </w:rPr>
+        <w:t>Termination</w:t>
+      </w:r>
+    </w:p>
+    <w:p>
+      <w:pPr>
+        <w:ind w:left="576"/>
+        <w:rPr>
+          <w:lang w:val="en-GB"/>
+        </w:rPr>
+      </w:pPr>
+      <w:r>
+        <w:rPr>
+          <w:lang w:val="en-GB"/>
+        </w:rPr>
+        <w:t xml:space="preserve">The system has </w:t>
+      </w:r>
+      <w:r>
+        <w:rPr>
+          <w:lang w:val="en-GB"/>
+        </w:rPr>
+        <w:t xml:space="preserve">selected the values for the chosen scenario and the system continues. </w:t>
+      </w:r>
+    </w:p>
+    <w:p>
+      <w:pPr>
+        <w:ind w:left="576"/>
+        <w:rPr>
+          <w:b/>
+        </w:rPr>
+      </w:pPr>
       <w:bookmarkStart w:id="31" w:name="_GoBack"/>
       <w:bookmarkEnd w:id="31"/>
     </w:p>
@@ -6208,33 +6665,20 @@
           <w:b/>
         </w:rPr>
       </w:pPr>
+      <w:r>
+        <w:rPr>
+          <w:b/>
+        </w:rPr>
+        <w:t>Post condition</w:t>
+      </w:r>
     </w:p>
     <w:p>
       <w:pPr>
         <w:ind w:left="576"/>
-        <w:rPr>
-          <w:b/>
-        </w:rPr>
-      </w:pPr>
-      <w:r>
-        <w:rPr>
-          <w:b/>
-        </w:rPr>
-        <w:t>Post condition</w:t>
-      </w:r>
-    </w:p>
-    <w:p>
-      <w:pPr>
-        <w:ind w:left="576"/>
       </w:pPr>
       <w:r>
         <w:t>The system goes into a wait state</w:t>
       </w:r>
-    </w:p>
-    <w:p>
-      <w:pPr>
-        <w:ind w:left="576"/>
-      </w:pPr>
     </w:p>
     <w:p>
       <w:pPr>
@@ -6330,7 +6774,6 @@
         <w:rPr>
           <w:lang w:val="en-GB"/>
         </w:rPr>
-        <w:lastRenderedPageBreak/>
         <w:t>Performance</w:t>
       </w:r>
       <w:r>
@@ -8203,6 +8646,119 @@
     </w:lvl>
   </w:abstractNum>
   <w:abstractNum w:abstractNumId="11" w15:restartNumberingAfterBreak="0">
+    <w:nsid w:val="2DBD5E7F"/>
+    <w:multiLevelType w:val="hybridMultilevel"/>
+    <w:tmpl w:val="CD003210"/>
+    <w:lvl w:ilvl="0" w:tplc="0409000F">
+      <w:start w:val="1"/>
+      <w:numFmt w:val="decimal"/>
+      <w:lvlText w:val="%1."/>
+      <w:lvlJc w:val="left"/>
+      <w:pPr>
+        <w:tabs>
+          <w:tab w:val="num" w:pos="720"/>
+        </w:tabs>
+        <w:ind w:left="720" w:hanging="360"/>
+      </w:pPr>
+    </w:lvl>
+    <w:lvl w:ilvl="1" w:tplc="04090019">
+      <w:start w:val="1"/>
+      <w:numFmt w:val="lowerLetter"/>
+      <w:lvlText w:val="%2."/>
+      <w:lvlJc w:val="left"/>
+      <w:pPr>
+        <w:tabs>
+          <w:tab w:val="num" w:pos="1440"/>
+        </w:tabs>
+        <w:ind w:left="1440" w:hanging="360"/>
+      </w:pPr>
+    </w:lvl>
+    <w:lvl w:ilvl="2" w:tplc="0409001B">
+      <w:start w:val="1"/>
+      <w:numFmt w:val="lowerRoman"/>
+      <w:lvlText w:val="%3."/>
+      <w:lvlJc w:val="right"/>
+      <w:pPr>
+        <w:tabs>
+          <w:tab w:val="num" w:pos="2160"/>
+        </w:tabs>
+        <w:ind w:left="2160" w:hanging="180"/>
+      </w:pPr>
+    </w:lvl>
+    <w:lvl w:ilvl="3" w:tplc="0409000F">
+      <w:start w:val="1"/>
+      <w:numFmt w:val="decimal"/>
+      <w:lvlText w:val="%4."/>
+      <w:lvlJc w:val="left"/>
+      <w:pPr>
+        <w:tabs>
+          <w:tab w:val="num" w:pos="2880"/>
+        </w:tabs>
+        <w:ind w:left="2880" w:hanging="360"/>
+      </w:pPr>
+    </w:lvl>
+    <w:lvl w:ilvl="4" w:tplc="04090019" w:tentative="1">
+      <w:start w:val="1"/>
+      <w:numFmt w:val="lowerLetter"/>
+      <w:lvlText w:val="%5."/>
+      <w:lvlJc w:val="left"/>
+      <w:pPr>
+        <w:tabs>
+          <w:tab w:val="num" w:pos="3600"/>
+        </w:tabs>
+        <w:ind w:left="3600" w:hanging="360"/>
+      </w:pPr>
+    </w:lvl>
+    <w:lvl w:ilvl="5" w:tplc="0409001B" w:tentative="1">
+      <w:start w:val="1"/>
+      <w:numFmt w:val="lowerRoman"/>
+      <w:lvlText w:val="%6."/>
+      <w:lvlJc w:val="right"/>
+      <w:pPr>
+        <w:tabs>
+          <w:tab w:val="num" w:pos="4320"/>
+        </w:tabs>
+        <w:ind w:left="4320" w:hanging="180"/>
+      </w:pPr>
+    </w:lvl>
+    <w:lvl w:ilvl="6" w:tplc="0409000F" w:tentative="1">
+      <w:start w:val="1"/>
+      <w:numFmt w:val="decimal"/>
+      <w:lvlText w:val="%7."/>
+      <w:lvlJc w:val="left"/>
+      <w:pPr>
+        <w:tabs>
+          <w:tab w:val="num" w:pos="5040"/>
+        </w:tabs>
+        <w:ind w:left="5040" w:hanging="360"/>
+      </w:pPr>
+    </w:lvl>
+    <w:lvl w:ilvl="7" w:tplc="04090019" w:tentative="1">
+      <w:start w:val="1"/>
+      <w:numFmt w:val="lowerLetter"/>
+      <w:lvlText w:val="%8."/>
+      <w:lvlJc w:val="left"/>
+      <w:pPr>
+        <w:tabs>
+          <w:tab w:val="num" w:pos="5760"/>
+        </w:tabs>
+        <w:ind w:left="5760" w:hanging="360"/>
+      </w:pPr>
+    </w:lvl>
+    <w:lvl w:ilvl="8" w:tplc="0409001B" w:tentative="1">
+      <w:start w:val="1"/>
+      <w:numFmt w:val="lowerRoman"/>
+      <w:lvlText w:val="%9."/>
+      <w:lvlJc w:val="right"/>
+      <w:pPr>
+        <w:tabs>
+          <w:tab w:val="num" w:pos="6480"/>
+        </w:tabs>
+        <w:ind w:left="6480" w:hanging="180"/>
+      </w:pPr>
+    </w:lvl>
+  </w:abstractNum>
+  <w:abstractNum w:abstractNumId="12" w15:restartNumberingAfterBreak="0">
     <w:nsid w:val="2F7A0F1A"/>
     <w:multiLevelType w:val="multilevel"/>
     <w:tmpl w:val="08783CDC"/>
@@ -8351,7 +8907,7 @@
       </w:rPr>
     </w:lvl>
   </w:abstractNum>
-  <w:abstractNum w:abstractNumId="12" w15:restartNumberingAfterBreak="0">
+  <w:abstractNum w:abstractNumId="13" w15:restartNumberingAfterBreak="0">
     <w:nsid w:val="2F9E722A"/>
     <w:multiLevelType w:val="hybridMultilevel"/>
     <w:tmpl w:val="279036DA"/>
@@ -8464,7 +9020,7 @@
       </w:pPr>
     </w:lvl>
   </w:abstractNum>
-  <w:abstractNum w:abstractNumId="13" w15:restartNumberingAfterBreak="0">
+  <w:abstractNum w:abstractNumId="14" w15:restartNumberingAfterBreak="0">
     <w:nsid w:val="35C50AC4"/>
     <w:multiLevelType w:val="multilevel"/>
     <w:tmpl w:val="6D56DBC0"/>
@@ -8577,7 +9133,7 @@
       </w:pPr>
     </w:lvl>
   </w:abstractNum>
-  <w:abstractNum w:abstractNumId="14" w15:restartNumberingAfterBreak="0">
+  <w:abstractNum w:abstractNumId="15" w15:restartNumberingAfterBreak="0">
     <w:nsid w:val="4306772B"/>
     <w:multiLevelType w:val="hybridMultilevel"/>
     <w:tmpl w:val="E18671BE"/>
@@ -8717,7 +9273,7 @@
       </w:rPr>
     </w:lvl>
   </w:abstractNum>
-  <w:abstractNum w:abstractNumId="15" w15:restartNumberingAfterBreak="0">
+  <w:abstractNum w:abstractNumId="16" w15:restartNumberingAfterBreak="0">
     <w:nsid w:val="49224F5E"/>
     <w:multiLevelType w:val="hybridMultilevel"/>
     <w:tmpl w:val="3EF25212"/>
@@ -8834,7 +9390,7 @@
       </w:pPr>
     </w:lvl>
   </w:abstractNum>
-  <w:abstractNum w:abstractNumId="16" w15:restartNumberingAfterBreak="0">
+  <w:abstractNum w:abstractNumId="17" w15:restartNumberingAfterBreak="0">
     <w:nsid w:val="49935857"/>
     <w:multiLevelType w:val="hybridMultilevel"/>
     <w:tmpl w:val="CD003210"/>
@@ -8947,7 +9503,7 @@
       </w:pPr>
     </w:lvl>
   </w:abstractNum>
-  <w:abstractNum w:abstractNumId="17" w15:restartNumberingAfterBreak="0">
+  <w:abstractNum w:abstractNumId="18" w15:restartNumberingAfterBreak="0">
     <w:nsid w:val="4C7A3422"/>
     <w:multiLevelType w:val="hybridMultilevel"/>
     <w:tmpl w:val="78F25912"/>
@@ -9087,7 +9643,7 @@
       </w:rPr>
     </w:lvl>
   </w:abstractNum>
-  <w:abstractNum w:abstractNumId="18" w15:restartNumberingAfterBreak="0">
+  <w:abstractNum w:abstractNumId="19" w15:restartNumberingAfterBreak="0">
     <w:nsid w:val="56D57945"/>
     <w:multiLevelType w:val="hybridMultilevel"/>
     <w:tmpl w:val="389ADFE8"/>
@@ -9227,7 +9783,7 @@
       </w:rPr>
     </w:lvl>
   </w:abstractNum>
-  <w:abstractNum w:abstractNumId="19" w15:restartNumberingAfterBreak="0">
+  <w:abstractNum w:abstractNumId="20" w15:restartNumberingAfterBreak="0">
     <w:nsid w:val="6E2831B7"/>
     <w:multiLevelType w:val="hybridMultilevel"/>
     <w:tmpl w:val="F22AF908"/>
@@ -9367,7 +9923,7 @@
       </w:rPr>
     </w:lvl>
   </w:abstractNum>
-  <w:abstractNum w:abstractNumId="20" w15:restartNumberingAfterBreak="0">
+  <w:abstractNum w:abstractNumId="21" w15:restartNumberingAfterBreak="0">
     <w:nsid w:val="70054354"/>
     <w:multiLevelType w:val="multilevel"/>
     <w:tmpl w:val="6B306732"/>
@@ -9516,7 +10072,7 @@
       </w:rPr>
     </w:lvl>
   </w:abstractNum>
-  <w:abstractNum w:abstractNumId="21" w15:restartNumberingAfterBreak="0">
+  <w:abstractNum w:abstractNumId="22" w15:restartNumberingAfterBreak="0">
     <w:nsid w:val="71C73964"/>
     <w:multiLevelType w:val="multilevel"/>
     <w:tmpl w:val="3DF0B344"/>
@@ -9665,7 +10221,7 @@
       </w:rPr>
     </w:lvl>
   </w:abstractNum>
-  <w:abstractNum w:abstractNumId="22" w15:restartNumberingAfterBreak="0">
+  <w:abstractNum w:abstractNumId="23" w15:restartNumberingAfterBreak="0">
     <w:nsid w:val="73C634F4"/>
     <w:multiLevelType w:val="hybridMultilevel"/>
     <w:tmpl w:val="5BE6F5EC"/>
@@ -9805,8 +10361,121 @@
       </w:rPr>
     </w:lvl>
   </w:abstractNum>
-  <w:abstractNum w:abstractNumId="23" w15:restartNumberingAfterBreak="0">
+  <w:abstractNum w:abstractNumId="24" w15:restartNumberingAfterBreak="0">
     <w:nsid w:val="78041232"/>
+    <w:multiLevelType w:val="hybridMultilevel"/>
+    <w:tmpl w:val="CD003210"/>
+    <w:lvl w:ilvl="0" w:tplc="0409000F">
+      <w:start w:val="1"/>
+      <w:numFmt w:val="decimal"/>
+      <w:lvlText w:val="%1."/>
+      <w:lvlJc w:val="left"/>
+      <w:pPr>
+        <w:tabs>
+          <w:tab w:val="num" w:pos="720"/>
+        </w:tabs>
+        <w:ind w:left="720" w:hanging="360"/>
+      </w:pPr>
+    </w:lvl>
+    <w:lvl w:ilvl="1" w:tplc="04090019">
+      <w:start w:val="1"/>
+      <w:numFmt w:val="lowerLetter"/>
+      <w:lvlText w:val="%2."/>
+      <w:lvlJc w:val="left"/>
+      <w:pPr>
+        <w:tabs>
+          <w:tab w:val="num" w:pos="1440"/>
+        </w:tabs>
+        <w:ind w:left="1440" w:hanging="360"/>
+      </w:pPr>
+    </w:lvl>
+    <w:lvl w:ilvl="2" w:tplc="0409001B">
+      <w:start w:val="1"/>
+      <w:numFmt w:val="lowerRoman"/>
+      <w:lvlText w:val="%3."/>
+      <w:lvlJc w:val="right"/>
+      <w:pPr>
+        <w:tabs>
+          <w:tab w:val="num" w:pos="2160"/>
+        </w:tabs>
+        <w:ind w:left="2160" w:hanging="180"/>
+      </w:pPr>
+    </w:lvl>
+    <w:lvl w:ilvl="3" w:tplc="0409000F">
+      <w:start w:val="1"/>
+      <w:numFmt w:val="decimal"/>
+      <w:lvlText w:val="%4."/>
+      <w:lvlJc w:val="left"/>
+      <w:pPr>
+        <w:tabs>
+          <w:tab w:val="num" w:pos="2880"/>
+        </w:tabs>
+        <w:ind w:left="2880" w:hanging="360"/>
+      </w:pPr>
+    </w:lvl>
+    <w:lvl w:ilvl="4" w:tplc="04090019" w:tentative="1">
+      <w:start w:val="1"/>
+      <w:numFmt w:val="lowerLetter"/>
+      <w:lvlText w:val="%5."/>
+      <w:lvlJc w:val="left"/>
+      <w:pPr>
+        <w:tabs>
+          <w:tab w:val="num" w:pos="3600"/>
+        </w:tabs>
+        <w:ind w:left="3600" w:hanging="360"/>
+      </w:pPr>
+    </w:lvl>
+    <w:lvl w:ilvl="5" w:tplc="0409001B" w:tentative="1">
+      <w:start w:val="1"/>
+      <w:numFmt w:val="lowerRoman"/>
+      <w:lvlText w:val="%6."/>
+      <w:lvlJc w:val="right"/>
+      <w:pPr>
+        <w:tabs>
+          <w:tab w:val="num" w:pos="4320"/>
+        </w:tabs>
+        <w:ind w:left="4320" w:hanging="180"/>
+      </w:pPr>
+    </w:lvl>
+    <w:lvl w:ilvl="6" w:tplc="0409000F" w:tentative="1">
+      <w:start w:val="1"/>
+      <w:numFmt w:val="decimal"/>
+      <w:lvlText w:val="%7."/>
+      <w:lvlJc w:val="left"/>
+      <w:pPr>
+        <w:tabs>
+          <w:tab w:val="num" w:pos="5040"/>
+        </w:tabs>
+        <w:ind w:left="5040" w:hanging="360"/>
+      </w:pPr>
+    </w:lvl>
+    <w:lvl w:ilvl="7" w:tplc="04090019" w:tentative="1">
+      <w:start w:val="1"/>
+      <w:numFmt w:val="lowerLetter"/>
+      <w:lvlText w:val="%8."/>
+      <w:lvlJc w:val="left"/>
+      <w:pPr>
+        <w:tabs>
+          <w:tab w:val="num" w:pos="5760"/>
+        </w:tabs>
+        <w:ind w:left="5760" w:hanging="360"/>
+      </w:pPr>
+    </w:lvl>
+    <w:lvl w:ilvl="8" w:tplc="0409001B" w:tentative="1">
+      <w:start w:val="1"/>
+      <w:numFmt w:val="lowerRoman"/>
+      <w:lvlText w:val="%9."/>
+      <w:lvlJc w:val="right"/>
+      <w:pPr>
+        <w:tabs>
+          <w:tab w:val="num" w:pos="6480"/>
+        </w:tabs>
+        <w:ind w:left="6480" w:hanging="180"/>
+      </w:pPr>
+    </w:lvl>
+  </w:abstractNum>
+  <w:abstractNum w:abstractNumId="25" w15:restartNumberingAfterBreak="0">
+    <w:nsid w:val="7C6E681F"/>
     <w:multiLevelType w:val="hybridMultilevel"/>
     <w:tmpl w:val="CD003210"/>
     <w:lvl w:ilvl="0" w:tplc="0409000F">
@@ -9925,10 +10594,10 @@
     <w:abstractNumId w:val="0"/>
   </w:num>
   <w:num w:numId="3">
-    <w:abstractNumId w:val="20"/>
+    <w:abstractNumId w:val="21"/>
   </w:num>
   <w:num w:numId="4">
-    <w:abstractNumId w:val="11"/>
+    <w:abstractNumId w:val="12"/>
   </w:num>
   <w:num w:numId="5">
     <w:abstractNumId w:val="8"/>
@@ -9937,31 +10606,31 @@
     <w:abstractNumId w:val="3"/>
   </w:num>
   <w:num w:numId="7">
-    <w:abstractNumId w:val="19"/>
+    <w:abstractNumId w:val="20"/>
   </w:num>
   <w:num w:numId="8">
     <w:abstractNumId w:val="6"/>
   </w:num>
   <w:num w:numId="9">
-    <w:abstractNumId w:val="21"/>
+    <w:abstractNumId w:val="22"/>
   </w:num>
   <w:num w:numId="10">
     <w:abstractNumId w:val="5"/>
   </w:num>
   <w:num w:numId="11">
-    <w:abstractNumId w:val="13"/>
+    <w:abstractNumId w:val="14"/>
   </w:num>
   <w:num w:numId="12">
     <w:abstractNumId w:val="4"/>
   </w:num>
   <w:num w:numId="13">
-    <w:abstractNumId w:val="15"/>
+    <w:abstractNumId w:val="16"/>
   </w:num>
   <w:num w:numId="14">
     <w:abstractNumId w:val="9"/>
   </w:num>
   <w:num w:numId="15">
-    <w:abstractNumId w:val="12"/>
+    <w:abstractNumId w:val="13"/>
   </w:num>
   <w:num w:numId="16">
     <w:abstractNumId w:val="7"/>
@@ -9970,7 +10639,7 @@
     <w:abstractNumId w:val="2"/>
   </w:num>
   <w:num w:numId="18">
-    <w:abstractNumId w:val="22"/>
+    <w:abstractNumId w:val="23"/>
   </w:num>
   <w:num w:numId="19">
     <w:abstractNumId w:val="10"/>
@@ -9979,19 +10648,25 @@
     <w:abstractNumId w:val="1"/>
   </w:num>
   <w:num w:numId="21">
+    <w:abstractNumId w:val="19"/>
+  </w:num>
+  <w:num w:numId="22">
     <w:abstractNumId w:val="18"/>
   </w:num>
-  <w:num w:numId="22">
+  <w:num w:numId="23">
+    <w:abstractNumId w:val="15"/>
+  </w:num>
+  <w:num w:numId="24">
+    <w:abstractNumId w:val="24"/>
+  </w:num>
+  <w:num w:numId="25">
     <w:abstractNumId w:val="17"/>
   </w:num>
-  <w:num w:numId="23">
-    <w:abstractNumId w:val="14"/>
+  <w:num w:numId="26">
+    <w:abstractNumId w:val="25"/>
   </w:num>
-  <w:num w:numId="24">
-    <w:abstractNumId w:val="23"/>
-  </w:num>
-  <w:num w:numId="25">
-    <w:abstractNumId w:val="16"/>
+  <w:num w:numId="27">
+    <w:abstractNumId w:val="11"/>
   </w:num>
 </w:numbering>
 </file>

</xml_diff>